<commit_message>
Windows: Add logs + UI improvements
</commit_message>
<xml_diff>
--- a/Others/Relátorio de progresso 22.docx
+++ b/Others/Relátorio de progresso 22.docx
@@ -15,8 +15,24 @@
           <w:sz w:val="40"/>
           <w:szCs w:val="40"/>
         </w:rPr>
-        <w:t>Relátorio de progresso 22 – 28 Maio</w:t>
+        <w:t>Relátorio de progresso 29 – 5</w:t>
       </w:r>
+      <w:r>
+        <w:rPr>
+          <w:sz w:val="40"/>
+          <w:szCs w:val="40"/>
+        </w:rPr>
+        <w:t xml:space="preserve"> </w:t>
+      </w:r>
+      <w:r>
+        <w:rPr>
+          <w:sz w:val="40"/>
+          <w:szCs w:val="40"/>
+        </w:rPr>
+        <w:t>Junho</w:t>
+      </w:r>
+      <w:bookmarkStart w:id="0" w:name="_GoBack"/>
+      <w:bookmarkEnd w:id="0"/>
     </w:p>
     <w:p>
       <w:pPr>
@@ -44,10 +60,8 @@
           <w:sz w:val="24"/>
           <w:szCs w:val="24"/>
         </w:rPr>
-        <w:t>Setup de todas as ferramentas usadas no desenvolvimento.</w:t>
+        <w:t>Leitura sobre sincronização de Broadcast receivers em Android</w:t>
       </w:r>
-      <w:bookmarkStart w:id="0" w:name="_GoBack"/>
-      <w:bookmarkEnd w:id="0"/>
     </w:p>
     <w:p>
       <w:pPr>
@@ -66,7 +80,7 @@
           <w:sz w:val="24"/>
           <w:szCs w:val="24"/>
         </w:rPr>
-        <w:t>Implementação dos pedidos do servidor aos servidores da google, para a realização de push de informação aos dispositivos móveis.</w:t>
+        <w:t>Leitura sobre Multipart</w:t>
       </w:r>
     </w:p>
     <w:p>
@@ -86,7 +100,7 @@
           <w:sz w:val="24"/>
           <w:szCs w:val="24"/>
         </w:rPr>
-        <w:t>Implementação da lógica da aplicação Android quando recebe um pedido dos servidores da Google(pedido firebase).</w:t>
+        <w:t>Implementação de um endpoint que permite enviar ficheiros para o servidor</w:t>
       </w:r>
     </w:p>
     <w:p>
@@ -106,7 +120,7 @@
           <w:sz w:val="24"/>
           <w:szCs w:val="24"/>
         </w:rPr>
-        <w:t>Implementação do push de informação para o servidor na aplicação Windows.</w:t>
+        <w:t xml:space="preserve">Implementação da deteção de imagens copiadas em Windows </w:t>
       </w:r>
     </w:p>
     <w:p>
@@ -126,7 +140,7 @@
           <w:sz w:val="24"/>
           <w:szCs w:val="24"/>
         </w:rPr>
-        <w:t>Inicio da implementação de thread pool da informação contida no servidor na aplicação Windows.</w:t>
+        <w:t>Implementação de metodo que realiza fetch da informação na aplicação Windows</w:t>
       </w:r>
     </w:p>
     <w:sectPr>

</xml_diff>